<commit_message>
HW_4 solution was improved.
</commit_message>
<xml_diff>
--- a/Fall-2015/Homework-4/HW_4-sol.docx
+++ b/Fall-2015/Homework-4/HW_4-sol.docx
@@ -523,7 +523,7 @@
                                   <w:pStyle w:val="NoSpacing"/>
                                   <w:jc w:val="right"/>
                                   <w:rPr>
-                                    <w:rFonts w:cs="B Lotus" w:hint="cs"/>
+                                    <w:rFonts w:cs="B Lotus"/>
                                     <w:smallCaps/>
                                     <w:color w:val="44546A" w:themeColor="text2"/>
                                     <w:sz w:val="36"/>
@@ -836,7 +836,6 @@
       <w:pPr>
         <w:bidi/>
         <w:rPr>
-          <w:rFonts w:hint="cs"/>
           <w:rtl/>
           <w:lang w:bidi="fa-IR"/>
         </w:rPr>
@@ -894,31 +893,18 @@
       <w:pPr>
         <w:bidi/>
         <w:rPr>
-          <w:rtl/>
-          <w:lang w:bidi="fa-IR"/>
-        </w:rPr>
-      </w:pPr>
-      <w:r>
-        <w:rPr>
           <w:rFonts w:hint="cs"/>
           <w:rtl/>
           <w:lang w:bidi="fa-IR"/>
         </w:rPr>
-        <w:t xml:space="preserve">۲. </w:t>
-      </w:r>
+      </w:pPr>
       <w:r>
         <w:rPr>
           <w:rFonts w:hint="cs"/>
           <w:rtl/>
           <w:lang w:bidi="fa-IR"/>
         </w:rPr>
-        <w:t xml:space="preserve">راه حل پترسون به صورت اولیه توانایی پشتیبانی از چند پروسه به صورت همزمان برای دسترسی به </w:t>
-      </w:r>
-      <w:r>
-        <w:rPr>
-          <w:lang w:bidi="fa-IR"/>
-        </w:rPr>
-        <w:t>critical section</w:t>
+        <w:t xml:space="preserve">۲. </w:t>
       </w:r>
       <w:r>
         <w:rPr>
@@ -926,25 +912,59 @@
           <w:rtl/>
           <w:lang w:bidi="fa-IR"/>
         </w:rPr>
-        <w:t xml:space="preserve"> را ندارد.</w:t>
+        <w:t xml:space="preserve">راه حل پترسون به صورت اولیه توانایی پشتیبانی از چند پروسه به صورت همزمان برای دسترسی به </w:t>
+      </w:r>
+      <w:r>
+        <w:rPr>
+          <w:lang w:bidi="fa-IR"/>
+        </w:rPr>
+        <w:t>critical section</w:t>
+      </w:r>
+      <w:r>
+        <w:rPr>
+          <w:rFonts w:hint="cs"/>
+          <w:rtl/>
+          <w:lang w:bidi="fa-IR"/>
+        </w:rPr>
+        <w:t xml:space="preserve"> را ندارد یعنی مانند </w:t>
+      </w:r>
+      <w:r>
+        <w:rPr>
+          <w:lang w:bidi="fa-IR"/>
+        </w:rPr>
+        <w:t>mutex</w:t>
+      </w:r>
+      <w:r>
+        <w:rPr>
+          <w:rFonts w:hint="cs"/>
+          <w:rtl/>
+          <w:lang w:bidi="fa-IR"/>
+        </w:rPr>
+        <w:t xml:space="preserve"> یا همان سمافور ۲ مقداری عمل نماید.</w:t>
       </w:r>
     </w:p>
     <w:p>
       <w:pPr>
         <w:bidi/>
         <w:rPr>
+          <w:lang w:bidi="fa-IR"/>
+        </w:rPr>
+      </w:pPr>
+      <w:r>
+        <w:rPr>
           <w:rFonts w:hint="cs"/>
           <w:rtl/>
           <w:lang w:bidi="fa-IR"/>
         </w:rPr>
-      </w:pPr>
+        <w:t xml:space="preserve">۳. </w:t>
+      </w:r>
       <w:r>
         <w:rPr>
           <w:rFonts w:hint="cs"/>
           <w:rtl/>
           <w:lang w:bidi="fa-IR"/>
         </w:rPr>
-        <w:t xml:space="preserve">۳. </w:t>
+        <w:t>به صورت کلی مانیتور راه حل شی گرای سمافور</w:t>
       </w:r>
       <w:r>
         <w:rPr>
@@ -952,24 +972,78 @@
           <w:rtl/>
           <w:lang w:bidi="fa-IR"/>
         </w:rPr>
-        <w:t xml:space="preserve">به صورت کلی مانیتور راه حل شی گرای سمافور است و میتواند با </w:t>
-      </w:r>
-      <w:r>
-        <w:rPr>
-          <w:lang w:bidi="fa-IR"/>
-        </w:rPr>
-        <w:t>design pattern</w:t>
-      </w:r>
+        <w:t xml:space="preserve"> ۲ مقداری</w:t>
+      </w:r>
+      <w:bookmarkStart w:id="0" w:name="_GoBack"/>
+      <w:bookmarkEnd w:id="0"/>
       <w:r>
         <w:rPr>
           <w:rFonts w:hint="cs"/>
           <w:rtl/>
           <w:lang w:bidi="fa-IR"/>
         </w:rPr>
-        <w:t>های شی گرا استفاده شود. بنابراین به صورت کلی نباید مساله‌ای وجود داشته باشد که مانیتور قابل حل نباشد ولی با سمافور قابل حل باشد.</w:t>
-      </w:r>
-      <w:bookmarkStart w:id="0" w:name="_GoBack"/>
-      <w:bookmarkEnd w:id="0"/>
+        <w:t xml:space="preserve"> است و میتواند با </w:t>
+      </w:r>
+      <w:r>
+        <w:rPr>
+          <w:lang w:bidi="fa-IR"/>
+        </w:rPr>
+        <w:t>design pattern</w:t>
+      </w:r>
+      <w:r>
+        <w:rPr>
+          <w:rFonts w:hint="cs"/>
+          <w:rtl/>
+          <w:lang w:bidi="fa-IR"/>
+        </w:rPr>
+        <w:t>های شی گرا استفاده شود. بنابراین به صورت کلی نباید مساله‌ای وجود داشته باشد که مانیتور قابل حل نباشد ولی با سمافور</w:t>
+      </w:r>
+      <w:r>
+        <w:rPr>
+          <w:rFonts w:hint="cs"/>
+          <w:rtl/>
+          <w:lang w:bidi="fa-IR"/>
+        </w:rPr>
+        <w:t xml:space="preserve"> ۲ مقداری</w:t>
+      </w:r>
+      <w:r>
+        <w:rPr>
+          <w:rFonts w:hint="cs"/>
+          <w:rtl/>
+          <w:lang w:bidi="fa-IR"/>
+        </w:rPr>
+        <w:t xml:space="preserve"> قابل حل باشد.</w:t>
+      </w:r>
+      <w:r>
+        <w:rPr>
+          <w:rFonts w:hint="cs"/>
+          <w:rtl/>
+          <w:lang w:bidi="fa-IR"/>
+        </w:rPr>
+        <w:t xml:space="preserve"> </w:t>
+      </w:r>
+      <w:r>
+        <w:rPr>
+          <w:rFonts w:hint="cs"/>
+          <w:rtl/>
+          <w:lang w:bidi="fa-IR"/>
+        </w:rPr>
+        <w:t xml:space="preserve">بنابراین در مسائلی که چند پروسه می‌توانند به صورت همزمان به </w:t>
+      </w:r>
+      <w:r>
+        <w:rPr>
+          <w:lang w:bidi="fa-IR"/>
+        </w:rPr>
+        <w:t>critical section</w:t>
+      </w:r>
+      <w:r>
+        <w:rPr>
+          <w:rFonts w:hint="cs"/>
+          <w:rtl/>
+          <w:lang w:bidi="fa-IR"/>
+        </w:rPr>
+        <w:t xml:space="preserve"> دسترسی داشته باشند نمیتوان از مانیتور استفاده کرد.</w:t>
+      </w:r>
     </w:p>
     <w:p/>
     <w:p/>
@@ -993,12 +1067,7 @@
       </w:pPr>
     </w:p>
     <w:sectPr>
-      <w:headerReference w:type="even" r:id="rId6"/>
-      <w:headerReference w:type="default" r:id="rId7"/>
-      <w:footerReference w:type="even" r:id="rId8"/>
-      <w:footerReference w:type="default" r:id="rId9"/>
-      <w:headerReference w:type="first" r:id="rId10"/>
-      <w:footerReference w:type="first" r:id="rId11"/>
+      <w:footerReference w:type="default" r:id="rId6"/>
       <w:pgSz w:w="12240" w:h="15840"/>
       <w:pgMar w:top="1440" w:right="1440" w:bottom="1440" w:left="1440" w:header="720" w:footer="720" w:gutter="0"/>
       <w:pgBorders w:offsetFrom="page">
@@ -1042,16 +1111,6 @@
 </file>
 
 <file path=word/footer1.xml><?xml version="1.0" encoding="utf-8"?>
-<w:ftr xmlns:wpc="http://schemas.microsoft.com/office/word/2010/wordprocessingCanvas" xmlns:mc="http://schemas.openxmlformats.org/markup-compatibility/2006" xmlns:o="urn:schemas-microsoft-com:office:office" xmlns:r="http://schemas.openxmlformats.org/officeDocument/2006/relationships" xmlns:m="http://schemas.openxmlformats.org/officeDocument/2006/math" xmlns:v="urn:schemas-microsoft-com:vml" xmlns:wp14="http://schemas.microsoft.com/office/word/2010/wordprocessingDrawing" xmlns:wp="http://schemas.openxmlformats.org/drawingml/2006/wordprocessingDrawing" xmlns:w10="urn:schemas-microsoft-com:office:word" xmlns:w="http://schemas.openxmlformats.org/wordprocessingml/2006/main" xmlns:w14="http://schemas.microsoft.com/office/word/2010/wordml" xmlns:w15="http://schemas.microsoft.com/office/word/2012/wordml" xmlns:wpg="http://schemas.microsoft.com/office/word/2010/wordprocessingGroup" xmlns:wpi="http://schemas.microsoft.com/office/word/2010/wordprocessingInk" xmlns:wne="http://schemas.microsoft.com/office/word/2006/wordml" xmlns:wps="http://schemas.microsoft.com/office/word/2010/wordprocessingShape" mc:Ignorable="w14 w15 wp14">
-  <w:p>
-    <w:pPr>
-      <w:pStyle w:val="Footer"/>
-    </w:pPr>
-  </w:p>
-</w:ftr>
-</file>
-
-<file path=word/footer2.xml><?xml version="1.0" encoding="utf-8"?>
 <w:ftr xmlns:wpc="http://schemas.microsoft.com/office/word/2010/wordprocessingCanvas" xmlns:mc="http://schemas.openxmlformats.org/markup-compatibility/2006" xmlns:o="urn:schemas-microsoft-com:office:office" xmlns:r="http://schemas.openxmlformats.org/officeDocument/2006/relationships" xmlns:m="http://schemas.openxmlformats.org/officeDocument/2006/math" xmlns:v="urn:schemas-microsoft-com:vml" xmlns:wp14="http://schemas.microsoft.com/office/word/2010/wordprocessingDrawing" xmlns:wp="http://schemas.openxmlformats.org/drawingml/2006/wordprocessingDrawing" xmlns:w10="urn:schemas-microsoft-com:office:word" xmlns:w="http://schemas.openxmlformats.org/wordprocessingml/2006/main" xmlns:w14="http://schemas.microsoft.com/office/word/2010/wordml" xmlns:w15="http://schemas.microsoft.com/office/word/2012/wordml" xmlns:wpg="http://schemas.microsoft.com/office/word/2010/wordprocessingGroup" xmlns:wpi="http://schemas.microsoft.com/office/word/2010/wordprocessingInk" xmlns:wne="http://schemas.microsoft.com/office/word/2006/wordml" xmlns:wps="http://schemas.microsoft.com/office/word/2010/wordprocessingShape" mc:Ignorable="w14 w15 wp14">
   <w:p>
     <w:pPr>
@@ -1092,7 +1151,7 @@
         <w:rtl/>
         <w:lang w:bidi="fa-IR"/>
       </w:rPr>
-      <w:t>تدریسیاری پایگاه‌های داده</w:t>
+      <w:t>سیستم‌های عامل</w:t>
     </w:r>
     <w:r>
       <w:rPr>
@@ -1170,18 +1229,19 @@
         <w:rtl/>
         <w:lang w:bidi="fa-IR"/>
       </w:rPr>
-      <w:t xml:space="preserve"> از ؟</w:t>
+      <w:t xml:space="preserve"> از </w:t>
     </w:r>
-  </w:p>
-</w:ftr>
-</file>
-
-<file path=word/footer3.xml><?xml version="1.0" encoding="utf-8"?>
-<w:ftr xmlns:wpc="http://schemas.microsoft.com/office/word/2010/wordprocessingCanvas" xmlns:mc="http://schemas.openxmlformats.org/markup-compatibility/2006" xmlns:o="urn:schemas-microsoft-com:office:office" xmlns:r="http://schemas.openxmlformats.org/officeDocument/2006/relationships" xmlns:m="http://schemas.openxmlformats.org/officeDocument/2006/math" xmlns:v="urn:schemas-microsoft-com:vml" xmlns:wp14="http://schemas.microsoft.com/office/word/2010/wordprocessingDrawing" xmlns:wp="http://schemas.openxmlformats.org/drawingml/2006/wordprocessingDrawing" xmlns:w10="urn:schemas-microsoft-com:office:word" xmlns:w="http://schemas.openxmlformats.org/wordprocessingml/2006/main" xmlns:w14="http://schemas.microsoft.com/office/word/2010/wordml" xmlns:w15="http://schemas.microsoft.com/office/word/2012/wordml" xmlns:wpg="http://schemas.microsoft.com/office/word/2010/wordprocessingGroup" xmlns:wpi="http://schemas.microsoft.com/office/word/2010/wordprocessingInk" xmlns:wne="http://schemas.microsoft.com/office/word/2006/wordml" xmlns:wps="http://schemas.microsoft.com/office/word/2010/wordprocessingShape" mc:Ignorable="w14 w15 wp14">
-  <w:p>
-    <w:pPr>
-      <w:pStyle w:val="Footer"/>
-    </w:pPr>
+    <w:r>
+      <w:rPr>
+        <w:rFonts w:cs="B Traffic" w:hint="cs"/>
+        <w:noProof/>
+        <w:sz w:val="18"/>
+        <w:szCs w:val="20"/>
+        <w:rtl/>
+        <w:lang w:bidi="fa-IR"/>
+      </w:rPr>
+      <w:t>۱</w:t>
+    </w:r>
   </w:p>
 </w:ftr>
 </file>
@@ -1209,36 +1269,6 @@
     </w:p>
   </w:footnote>
 </w:footnotes>
-</file>
-
-<file path=word/header1.xml><?xml version="1.0" encoding="utf-8"?>
-<w:hdr xmlns:wpc="http://schemas.microsoft.com/office/word/2010/wordprocessingCanvas" xmlns:mc="http://schemas.openxmlformats.org/markup-compatibility/2006" xmlns:o="urn:schemas-microsoft-com:office:office" xmlns:r="http://schemas.openxmlformats.org/officeDocument/2006/relationships" xmlns:m="http://schemas.openxmlformats.org/officeDocument/2006/math" xmlns:v="urn:schemas-microsoft-com:vml" xmlns:wp14="http://schemas.microsoft.com/office/word/2010/wordprocessingDrawing" xmlns:wp="http://schemas.openxmlformats.org/drawingml/2006/wordprocessingDrawing" xmlns:w10="urn:schemas-microsoft-com:office:word" xmlns:w="http://schemas.openxmlformats.org/wordprocessingml/2006/main" xmlns:w14="http://schemas.microsoft.com/office/word/2010/wordml" xmlns:w15="http://schemas.microsoft.com/office/word/2012/wordml" xmlns:wpg="http://schemas.microsoft.com/office/word/2010/wordprocessingGroup" xmlns:wpi="http://schemas.microsoft.com/office/word/2010/wordprocessingInk" xmlns:wne="http://schemas.microsoft.com/office/word/2006/wordml" xmlns:wps="http://schemas.microsoft.com/office/word/2010/wordprocessingShape" mc:Ignorable="w14 w15 wp14">
-  <w:p>
-    <w:pPr>
-      <w:pStyle w:val="Header"/>
-    </w:pPr>
-  </w:p>
-</w:hdr>
-</file>
-
-<file path=word/header2.xml><?xml version="1.0" encoding="utf-8"?>
-<w:hdr xmlns:wpc="http://schemas.microsoft.com/office/word/2010/wordprocessingCanvas" xmlns:mc="http://schemas.openxmlformats.org/markup-compatibility/2006" xmlns:o="urn:schemas-microsoft-com:office:office" xmlns:r="http://schemas.openxmlformats.org/officeDocument/2006/relationships" xmlns:m="http://schemas.openxmlformats.org/officeDocument/2006/math" xmlns:v="urn:schemas-microsoft-com:vml" xmlns:wp14="http://schemas.microsoft.com/office/word/2010/wordprocessingDrawing" xmlns:wp="http://schemas.openxmlformats.org/drawingml/2006/wordprocessingDrawing" xmlns:w10="urn:schemas-microsoft-com:office:word" xmlns:w="http://schemas.openxmlformats.org/wordprocessingml/2006/main" xmlns:w14="http://schemas.microsoft.com/office/word/2010/wordml" xmlns:w15="http://schemas.microsoft.com/office/word/2012/wordml" xmlns:wpg="http://schemas.microsoft.com/office/word/2010/wordprocessingGroup" xmlns:wpi="http://schemas.microsoft.com/office/word/2010/wordprocessingInk" xmlns:wne="http://schemas.microsoft.com/office/word/2006/wordml" xmlns:wps="http://schemas.microsoft.com/office/word/2010/wordprocessingShape" mc:Ignorable="w14 w15 wp14">
-  <w:p>
-    <w:pPr>
-      <w:pStyle w:val="Header"/>
-    </w:pPr>
-  </w:p>
-</w:hdr>
-</file>
-
-<file path=word/header3.xml><?xml version="1.0" encoding="utf-8"?>
-<w:hdr xmlns:wpc="http://schemas.microsoft.com/office/word/2010/wordprocessingCanvas" xmlns:mc="http://schemas.openxmlformats.org/markup-compatibility/2006" xmlns:o="urn:schemas-microsoft-com:office:office" xmlns:r="http://schemas.openxmlformats.org/officeDocument/2006/relationships" xmlns:m="http://schemas.openxmlformats.org/officeDocument/2006/math" xmlns:v="urn:schemas-microsoft-com:vml" xmlns:wp14="http://schemas.microsoft.com/office/word/2010/wordprocessingDrawing" xmlns:wp="http://schemas.openxmlformats.org/drawingml/2006/wordprocessingDrawing" xmlns:w10="urn:schemas-microsoft-com:office:word" xmlns:w="http://schemas.openxmlformats.org/wordprocessingml/2006/main" xmlns:w14="http://schemas.microsoft.com/office/word/2010/wordml" xmlns:w15="http://schemas.microsoft.com/office/word/2012/wordml" xmlns:wpg="http://schemas.microsoft.com/office/word/2010/wordprocessingGroup" xmlns:wpi="http://schemas.microsoft.com/office/word/2010/wordprocessingInk" xmlns:wne="http://schemas.microsoft.com/office/word/2006/wordml" xmlns:wps="http://schemas.microsoft.com/office/word/2010/wordprocessingShape" mc:Ignorable="w14 w15 wp14">
-  <w:p>
-    <w:pPr>
-      <w:pStyle w:val="Header"/>
-    </w:pPr>
-  </w:p>
-</w:hdr>
 </file>
 
 <file path=word/styles.xml><?xml version="1.0" encoding="utf-8"?>

</xml_diff>

<commit_message>
Homeworks structure was improved.
</commit_message>
<xml_diff>
--- a/Fall-2015/Homework-4/HW_4-sol.docx
+++ b/Fall-2015/Homework-4/HW_4-sol.docx
@@ -1,6 +1,6 @@
 
 <file path=word/document.xml><?xml version="1.0" encoding="utf-8"?>
-<w:document xmlns:wpc="http://schemas.microsoft.com/office/word/2010/wordprocessingCanvas" xmlns:mc="http://schemas.openxmlformats.org/markup-compatibility/2006" xmlns:o="urn:schemas-microsoft-com:office:office" xmlns:r="http://schemas.openxmlformats.org/officeDocument/2006/relationships" xmlns:m="http://schemas.openxmlformats.org/officeDocument/2006/math" xmlns:v="urn:schemas-microsoft-com:vml" xmlns:wp14="http://schemas.microsoft.com/office/word/2010/wordprocessingDrawing" xmlns:wp="http://schemas.openxmlformats.org/drawingml/2006/wordprocessingDrawing" xmlns:w10="urn:schemas-microsoft-com:office:word" xmlns:w="http://schemas.openxmlformats.org/wordprocessingml/2006/main" xmlns:w14="http://schemas.microsoft.com/office/word/2010/wordml" xmlns:w15="http://schemas.microsoft.com/office/word/2012/wordml" xmlns:wpg="http://schemas.microsoft.com/office/word/2010/wordprocessingGroup" xmlns:wpi="http://schemas.microsoft.com/office/word/2010/wordprocessingInk" xmlns:wne="http://schemas.microsoft.com/office/word/2006/wordml" xmlns:wps="http://schemas.microsoft.com/office/word/2010/wordprocessingShape" mc:Ignorable="w14 w15 wp14">
+<w:document xmlns:wpc="http://schemas.microsoft.com/office/word/2010/wordprocessingCanvas" xmlns:cx="http://schemas.microsoft.com/office/drawing/2014/chartex" xmlns:mc="http://schemas.openxmlformats.org/markup-compatibility/2006" xmlns:o="urn:schemas-microsoft-com:office:office" xmlns:r="http://schemas.openxmlformats.org/officeDocument/2006/relationships" xmlns:m="http://schemas.openxmlformats.org/officeDocument/2006/math" xmlns:v="urn:schemas-microsoft-com:vml" xmlns:wp14="http://schemas.microsoft.com/office/word/2010/wordprocessingDrawing" xmlns:wp="http://schemas.openxmlformats.org/drawingml/2006/wordprocessingDrawing" xmlns:w10="urn:schemas-microsoft-com:office:word" xmlns:w="http://schemas.openxmlformats.org/wordprocessingml/2006/main" xmlns:w14="http://schemas.microsoft.com/office/word/2010/wordml" xmlns:w15="http://schemas.microsoft.com/office/word/2012/wordml" xmlns:w16se="http://schemas.microsoft.com/office/word/2015/wordml/symex" xmlns:wpg="http://schemas.microsoft.com/office/word/2010/wordprocessingGroup" xmlns:wpi="http://schemas.microsoft.com/office/word/2010/wordprocessingInk" xmlns:wne="http://schemas.microsoft.com/office/word/2006/wordml" xmlns:wps="http://schemas.microsoft.com/office/word/2010/wordprocessingShape" mc:Ignorable="w14 w15 w16se wp14">
   <w:body>
     <w:sdt>
       <w:sdtPr>
@@ -147,7 +147,7 @@
                             <w:pStyle w:val="NoSpacing"/>
                             <w:jc w:val="right"/>
                             <w:rPr>
-                              <w:rFonts w:cs="B Roya" w:hint="cs"/>
+                              <w:rFonts w:cs="B Roya"/>
                               <w:caps/>
                               <w:color w:val="323E4F" w:themeColor="text2" w:themeShade="BF"/>
                               <w:sz w:val="40"/>
@@ -362,7 +362,7 @@
                             <w:bidi/>
                             <w:jc w:val="center"/>
                             <w:rPr>
-                              <w:rFonts w:cs="B Roya" w:hint="cs"/>
+                              <w:rFonts w:cs="B Roya"/>
                               <w:caps/>
                               <w:color w:val="262626" w:themeColor="text1" w:themeTint="D9"/>
                               <w:sz w:val="36"/>
@@ -600,10 +600,6 @@
               </mc:Choice>
               <mc:Fallback>
                 <w:pict>
-                  <v:shapetype id="_x0000_t202" coordsize="21600,21600" o:spt="202" path="m,l,21600r21600,l21600,xe">
-                    <v:stroke joinstyle="miter"/>
-                    <v:path gradientshapeok="t" o:connecttype="rect"/>
-                  </v:shapetype>
                   <v:shape id="Text Box 113" o:spid="_x0000_s1028" type="#_x0000_t202" style="position:absolute;margin-left:0;margin-top:0;width:453pt;height:41.4pt;z-index:251660288;visibility:visible;mso-wrap-style:square;mso-width-percent:734;mso-height-percent:363;mso-left-percent:150;mso-top-percent:455;mso-wrap-distance-left:9pt;mso-wrap-distance-top:0;mso-wrap-distance-right:9pt;mso-wrap-distance-bottom:0;mso-position-horizontal-relative:page;mso-position-vertical-relative:page;mso-width-percent:734;mso-height-percent:363;mso-left-percent:150;mso-top-percent:455;mso-width-relative:page;mso-height-relative:page;v-text-anchor:bottom" o:gfxdata="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" filled="f" stroked="f" strokeweight=".5pt">
                     <v:textbox inset="0,0,0,0">
                       <w:txbxContent>
@@ -612,7 +608,7 @@
                             <w:pStyle w:val="NoSpacing"/>
                             <w:jc w:val="right"/>
                             <w:rPr>
-                              <w:rFonts w:cs="B Lotus" w:hint="cs"/>
+                              <w:rFonts w:cs="B Lotus"/>
                               <w:smallCaps/>
                               <w:color w:val="44546A" w:themeColor="text2"/>
                               <w:sz w:val="36"/>
@@ -834,9 +830,10 @@
     </w:sdt>
     <w:p>
       <w:pPr>
+        <w:pStyle w:val="Heading1"/>
         <w:bidi/>
         <w:rPr>
-          <w:rtl/>
+          <w:rFonts w:hint="cs"/>
           <w:lang w:bidi="fa-IR"/>
         </w:rPr>
       </w:pPr>
@@ -844,67 +841,43 @@
         <w:rPr>
           <w:rFonts w:hint="cs"/>
           <w:rtl/>
+          <w:lang w:bidi="fa-IR"/>
         </w:rPr>
         <w:lastRenderedPageBreak/>
-        <w:t xml:space="preserve">۱. </w:t>
-      </w:r>
-      <w:r>
-        <w:rPr>
-          <w:rFonts w:hint="cs"/>
-          <w:rtl/>
-        </w:rPr>
-        <w:t xml:space="preserve">اگر از سمافور در این مساله استفاده نکنیم، شرایط مسابقه بین </w:t>
-      </w:r>
-      <w:r>
-        <w:t>thread</w:t>
-      </w:r>
-      <w:r>
-        <w:rPr>
-          <w:rFonts w:hint="cs"/>
-          <w:rtl/>
-          <w:lang w:bidi="fa-IR"/>
-        </w:rPr>
-        <w:t xml:space="preserve"> نویسینده و </w:t>
-      </w:r>
-      <w:r>
-        <w:rPr>
-          <w:lang w:bidi="fa-IR"/>
-        </w:rPr>
-        <w:t>thread</w:t>
-      </w:r>
-      <w:r>
-        <w:rPr>
-          <w:rFonts w:hint="cs"/>
-          <w:rtl/>
-          <w:lang w:bidi="fa-IR"/>
-        </w:rPr>
-        <w:t>های</w:t>
-      </w:r>
-      <w:r>
-        <w:rPr>
-          <w:rFonts w:hint="cs"/>
-          <w:rtl/>
-          <w:lang w:bidi="fa-IR"/>
-        </w:rPr>
-        <w:t xml:space="preserve"> خواننده شکل میگیرد و خوانند‌ه‌ها ممکن هست بر اثر این اتفاق در یک دور خواندن مقادیر مختلفی را بخوانند.</w:t>
+        <w:t>سوال ۱</w:t>
       </w:r>
     </w:p>
     <w:p>
       <w:pPr>
         <w:bidi/>
         <w:rPr>
+          <w:rtl/>
+          <w:lang w:bidi="fa-IR"/>
+        </w:rPr>
+      </w:pPr>
+      <w:r>
+        <w:rPr>
           <w:rFonts w:hint="cs"/>
           <w:rtl/>
-          <w:lang w:bidi="fa-IR"/>
-        </w:rPr>
-      </w:pPr>
+        </w:rPr>
+        <w:t xml:space="preserve">اگر از سمافور در این مساله استفاده نکنیم، شرایط مسابقه بین </w:t>
+      </w:r>
+      <w:r>
+        <w:t>thread</w:t>
+      </w:r>
       <w:r>
         <w:rPr>
           <w:rFonts w:hint="cs"/>
           <w:rtl/>
           <w:lang w:bidi="fa-IR"/>
         </w:rPr>
-        <w:t xml:space="preserve">۲. </w:t>
+        <w:t xml:space="preserve"> نویسینده و </w:t>
+      </w:r>
+      <w:r>
+        <w:rPr>
+          <w:lang w:bidi="fa-IR"/>
+        </w:rPr>
+        <w:t>thread</w:t>
       </w:r>
       <w:r>
         <w:rPr>
@@ -912,13 +885,7 @@
           <w:rtl/>
           <w:lang w:bidi="fa-IR"/>
         </w:rPr>
-        <w:t xml:space="preserve">راه حل پترسون به صورت اولیه توانایی پشتیبانی از چند پروسه به صورت همزمان برای دسترسی به </w:t>
-      </w:r>
-      <w:r>
-        <w:rPr>
-          <w:lang w:bidi="fa-IR"/>
-        </w:rPr>
-        <w:t>critical section</w:t>
+        <w:t>های</w:t>
       </w:r>
       <w:r>
         <w:rPr>
@@ -926,27 +893,32 @@
           <w:rtl/>
           <w:lang w:bidi="fa-IR"/>
         </w:rPr>
-        <w:t xml:space="preserve"> را ندارد یعنی مانند </w:t>
-      </w:r>
-      <w:r>
-        <w:rPr>
-          <w:lang w:bidi="fa-IR"/>
-        </w:rPr>
-        <w:t>mutex</w:t>
-      </w:r>
+        <w:t xml:space="preserve"> خواننده شکل میگیرد و خوانند‌ه‌ها ممکن هست بر اثر این اتفاق در یک دور خواندن مقادیر مختلفی را بخوانند.</w:t>
+      </w:r>
+    </w:p>
+    <w:p>
+      <w:pPr>
+        <w:pStyle w:val="Heading1"/>
+        <w:bidi/>
+        <w:rPr>
+          <w:rtl/>
+          <w:lang w:bidi="fa-IR"/>
+        </w:rPr>
+      </w:pPr>
       <w:r>
         <w:rPr>
           <w:rFonts w:hint="cs"/>
           <w:rtl/>
           <w:lang w:bidi="fa-IR"/>
         </w:rPr>
-        <w:t xml:space="preserve"> یا همان سمافور ۲ مقداری عمل نماید.</w:t>
+        <w:t>سوال ۲</w:t>
       </w:r>
     </w:p>
     <w:p>
       <w:pPr>
         <w:bidi/>
         <w:rPr>
+          <w:rtl/>
           <w:lang w:bidi="fa-IR"/>
         </w:rPr>
       </w:pPr>
@@ -956,7 +928,13 @@
           <w:rtl/>
           <w:lang w:bidi="fa-IR"/>
         </w:rPr>
-        <w:t xml:space="preserve">۳. </w:t>
+        <w:t xml:space="preserve">راه حل پترسون به صورت اولیه توانایی پشتیبانی از چند پروسه به صورت همزمان برای دسترسی به </w:t>
+      </w:r>
+      <w:r>
+        <w:rPr>
+          <w:lang w:bidi="fa-IR"/>
+        </w:rPr>
+        <w:t>critical section</w:t>
       </w:r>
       <w:r>
         <w:rPr>
@@ -964,18 +942,67 @@
           <w:rtl/>
           <w:lang w:bidi="fa-IR"/>
         </w:rPr>
-        <w:t>به صورت کلی مانیتور راه حل شی گرای سمافور</w:t>
-      </w:r>
+        <w:t xml:space="preserve"> را ندارد یعنی مانند </w:t>
+      </w:r>
+      <w:proofErr w:type="spellStart"/>
+      <w:r>
+        <w:rPr>
+          <w:lang w:bidi="fa-IR"/>
+        </w:rPr>
+        <w:t>mutex</w:t>
+      </w:r>
+      <w:proofErr w:type="spellEnd"/>
       <w:r>
         <w:rPr>
           <w:rFonts w:hint="cs"/>
           <w:rtl/>
           <w:lang w:bidi="fa-IR"/>
         </w:rPr>
-        <w:t xml:space="preserve"> ۲ مقداری</w:t>
+        <w:t xml:space="preserve"> یا همان سمافور ۲ مقداری عمل نماید.</w:t>
+      </w:r>
+    </w:p>
+    <w:p>
+      <w:pPr>
+        <w:pStyle w:val="Heading1"/>
+        <w:bidi/>
+        <w:rPr>
+          <w:lang w:bidi="fa-IR"/>
+        </w:rPr>
+      </w:pPr>
+      <w:r>
+        <w:rPr>
+          <w:rFonts w:hint="cs"/>
+          <w:rtl/>
+          <w:lang w:bidi="fa-IR"/>
+        </w:rPr>
+        <w:t>سوال ۳</w:t>
       </w:r>
       <w:bookmarkStart w:id="0" w:name="_GoBack"/>
       <w:bookmarkEnd w:id="0"/>
+    </w:p>
+    <w:p>
+      <w:pPr>
+        <w:bidi/>
+        <w:rPr>
+          <w:lang w:bidi="fa-IR"/>
+        </w:rPr>
+      </w:pPr>
+      <w:r>
+        <w:rPr>
+          <w:rFonts w:hint="cs"/>
+          <w:rtl/>
+          <w:lang w:bidi="fa-IR"/>
+        </w:rPr>
+        <w:t>به صورت کلی مانیتور راه حل شی گرای سمافور</w:t>
+      </w:r>
+      <w:r>
+        <w:rPr>
+          <w:rFonts w:hint="cs"/>
+          <w:rtl/>
+          <w:lang w:bidi="fa-IR"/>
+        </w:rPr>
+        <w:t xml:space="preserve"> ۲ مقداری</w:t>
+      </w:r>
       <w:r>
         <w:rPr>
           <w:rFonts w:hint="cs"/>
@@ -1086,7 +1113,7 @@
 </file>
 
 <file path=word/endnotes.xml><?xml version="1.0" encoding="utf-8"?>
-<w:endnotes xmlns:wpc="http://schemas.microsoft.com/office/word/2010/wordprocessingCanvas" xmlns:mc="http://schemas.openxmlformats.org/markup-compatibility/2006" xmlns:o="urn:schemas-microsoft-com:office:office" xmlns:r="http://schemas.openxmlformats.org/officeDocument/2006/relationships" xmlns:m="http://schemas.openxmlformats.org/officeDocument/2006/math" xmlns:v="urn:schemas-microsoft-com:vml" xmlns:wp14="http://schemas.microsoft.com/office/word/2010/wordprocessingDrawing" xmlns:wp="http://schemas.openxmlformats.org/drawingml/2006/wordprocessingDrawing" xmlns:w10="urn:schemas-microsoft-com:office:word" xmlns:w="http://schemas.openxmlformats.org/wordprocessingml/2006/main" xmlns:w14="http://schemas.microsoft.com/office/word/2010/wordml" xmlns:w15="http://schemas.microsoft.com/office/word/2012/wordml" xmlns:wpg="http://schemas.microsoft.com/office/word/2010/wordprocessingGroup" xmlns:wpi="http://schemas.microsoft.com/office/word/2010/wordprocessingInk" xmlns:wne="http://schemas.microsoft.com/office/word/2006/wordml" xmlns:wps="http://schemas.microsoft.com/office/word/2010/wordprocessingShape" mc:Ignorable="w14 w15 wp14">
+<w:endnotes xmlns:wpc="http://schemas.microsoft.com/office/word/2010/wordprocessingCanvas" xmlns:cx="http://schemas.microsoft.com/office/drawing/2014/chartex" xmlns:mc="http://schemas.openxmlformats.org/markup-compatibility/2006" xmlns:o="urn:schemas-microsoft-com:office:office" xmlns:r="http://schemas.openxmlformats.org/officeDocument/2006/relationships" xmlns:m="http://schemas.openxmlformats.org/officeDocument/2006/math" xmlns:v="urn:schemas-microsoft-com:vml" xmlns:wp14="http://schemas.microsoft.com/office/word/2010/wordprocessingDrawing" xmlns:wp="http://schemas.openxmlformats.org/drawingml/2006/wordprocessingDrawing" xmlns:w10="urn:schemas-microsoft-com:office:word" xmlns:w="http://schemas.openxmlformats.org/wordprocessingml/2006/main" xmlns:w14="http://schemas.microsoft.com/office/word/2010/wordml" xmlns:w15="http://schemas.microsoft.com/office/word/2012/wordml" xmlns:w16se="http://schemas.microsoft.com/office/word/2015/wordml/symex" xmlns:wpg="http://schemas.microsoft.com/office/word/2010/wordprocessingGroup" xmlns:wpi="http://schemas.microsoft.com/office/word/2010/wordprocessingInk" xmlns:wne="http://schemas.microsoft.com/office/word/2006/wordml" xmlns:wps="http://schemas.microsoft.com/office/word/2010/wordprocessingShape" mc:Ignorable="w14 w15 w16se wp14">
   <w:endnote w:type="separator" w:id="-1">
     <w:p>
       <w:pPr>
@@ -1111,7 +1138,7 @@
 </file>
 
 <file path=word/footer1.xml><?xml version="1.0" encoding="utf-8"?>
-<w:ftr xmlns:wpc="http://schemas.microsoft.com/office/word/2010/wordprocessingCanvas" xmlns:mc="http://schemas.openxmlformats.org/markup-compatibility/2006" xmlns:o="urn:schemas-microsoft-com:office:office" xmlns:r="http://schemas.openxmlformats.org/officeDocument/2006/relationships" xmlns:m="http://schemas.openxmlformats.org/officeDocument/2006/math" xmlns:v="urn:schemas-microsoft-com:vml" xmlns:wp14="http://schemas.microsoft.com/office/word/2010/wordprocessingDrawing" xmlns:wp="http://schemas.openxmlformats.org/drawingml/2006/wordprocessingDrawing" xmlns:w10="urn:schemas-microsoft-com:office:word" xmlns:w="http://schemas.openxmlformats.org/wordprocessingml/2006/main" xmlns:w14="http://schemas.microsoft.com/office/word/2010/wordml" xmlns:w15="http://schemas.microsoft.com/office/word/2012/wordml" xmlns:wpg="http://schemas.microsoft.com/office/word/2010/wordprocessingGroup" xmlns:wpi="http://schemas.microsoft.com/office/word/2010/wordprocessingInk" xmlns:wne="http://schemas.microsoft.com/office/word/2006/wordml" xmlns:wps="http://schemas.microsoft.com/office/word/2010/wordprocessingShape" mc:Ignorable="w14 w15 wp14">
+<w:ftr xmlns:wpc="http://schemas.microsoft.com/office/word/2010/wordprocessingCanvas" xmlns:cx="http://schemas.microsoft.com/office/drawing/2014/chartex" xmlns:mc="http://schemas.openxmlformats.org/markup-compatibility/2006" xmlns:o="urn:schemas-microsoft-com:office:office" xmlns:r="http://schemas.openxmlformats.org/officeDocument/2006/relationships" xmlns:m="http://schemas.openxmlformats.org/officeDocument/2006/math" xmlns:v="urn:schemas-microsoft-com:vml" xmlns:wp14="http://schemas.microsoft.com/office/word/2010/wordprocessingDrawing" xmlns:wp="http://schemas.openxmlformats.org/drawingml/2006/wordprocessingDrawing" xmlns:w10="urn:schemas-microsoft-com:office:word" xmlns:w="http://schemas.openxmlformats.org/wordprocessingml/2006/main" xmlns:w14="http://schemas.microsoft.com/office/word/2010/wordml" xmlns:w15="http://schemas.microsoft.com/office/word/2012/wordml" xmlns:w16se="http://schemas.microsoft.com/office/word/2015/wordml/symex" xmlns:wpg="http://schemas.microsoft.com/office/word/2010/wordprocessingGroup" xmlns:wpi="http://schemas.microsoft.com/office/word/2010/wordprocessingInk" xmlns:wne="http://schemas.microsoft.com/office/word/2006/wordml" xmlns:wps="http://schemas.microsoft.com/office/word/2010/wordprocessingShape" mc:Ignorable="w14 w15 w16se wp14">
   <w:p>
     <w:pPr>
       <w:pStyle w:val="Footer"/>
@@ -1247,7 +1274,7 @@
 </file>
 
 <file path=word/footnotes.xml><?xml version="1.0" encoding="utf-8"?>
-<w:footnotes xmlns:wpc="http://schemas.microsoft.com/office/word/2010/wordprocessingCanvas" xmlns:mc="http://schemas.openxmlformats.org/markup-compatibility/2006" xmlns:o="urn:schemas-microsoft-com:office:office" xmlns:r="http://schemas.openxmlformats.org/officeDocument/2006/relationships" xmlns:m="http://schemas.openxmlformats.org/officeDocument/2006/math" xmlns:v="urn:schemas-microsoft-com:vml" xmlns:wp14="http://schemas.microsoft.com/office/word/2010/wordprocessingDrawing" xmlns:wp="http://schemas.openxmlformats.org/drawingml/2006/wordprocessingDrawing" xmlns:w10="urn:schemas-microsoft-com:office:word" xmlns:w="http://schemas.openxmlformats.org/wordprocessingml/2006/main" xmlns:w14="http://schemas.microsoft.com/office/word/2010/wordml" xmlns:w15="http://schemas.microsoft.com/office/word/2012/wordml" xmlns:wpg="http://schemas.microsoft.com/office/word/2010/wordprocessingGroup" xmlns:wpi="http://schemas.microsoft.com/office/word/2010/wordprocessingInk" xmlns:wne="http://schemas.microsoft.com/office/word/2006/wordml" xmlns:wps="http://schemas.microsoft.com/office/word/2010/wordprocessingShape" mc:Ignorable="w14 w15 wp14">
+<w:footnotes xmlns:wpc="http://schemas.microsoft.com/office/word/2010/wordprocessingCanvas" xmlns:cx="http://schemas.microsoft.com/office/drawing/2014/chartex" xmlns:mc="http://schemas.openxmlformats.org/markup-compatibility/2006" xmlns:o="urn:schemas-microsoft-com:office:office" xmlns:r="http://schemas.openxmlformats.org/officeDocument/2006/relationships" xmlns:m="http://schemas.openxmlformats.org/officeDocument/2006/math" xmlns:v="urn:schemas-microsoft-com:vml" xmlns:wp14="http://schemas.microsoft.com/office/word/2010/wordprocessingDrawing" xmlns:wp="http://schemas.openxmlformats.org/drawingml/2006/wordprocessingDrawing" xmlns:w10="urn:schemas-microsoft-com:office:word" xmlns:w="http://schemas.openxmlformats.org/wordprocessingml/2006/main" xmlns:w14="http://schemas.microsoft.com/office/word/2010/wordml" xmlns:w15="http://schemas.microsoft.com/office/word/2012/wordml" xmlns:w16se="http://schemas.microsoft.com/office/word/2015/wordml/symex" xmlns:wpg="http://schemas.microsoft.com/office/word/2010/wordprocessingGroup" xmlns:wpi="http://schemas.microsoft.com/office/word/2010/wordprocessingInk" xmlns:wne="http://schemas.microsoft.com/office/word/2006/wordml" xmlns:wps="http://schemas.microsoft.com/office/word/2010/wordprocessingShape" mc:Ignorable="w14 w15 w16se wp14">
   <w:footnote w:type="separator" w:id="-1">
     <w:p>
       <w:pPr>
@@ -1272,7 +1299,7 @@
 </file>
 
 <file path=word/styles.xml><?xml version="1.0" encoding="utf-8"?>
-<w:styles xmlns:mc="http://schemas.openxmlformats.org/markup-compatibility/2006" xmlns:r="http://schemas.openxmlformats.org/officeDocument/2006/relationships" xmlns:w="http://schemas.openxmlformats.org/wordprocessingml/2006/main" xmlns:w14="http://schemas.microsoft.com/office/word/2010/wordml" xmlns:w15="http://schemas.microsoft.com/office/word/2012/wordml" mc:Ignorable="w14 w15">
+<w:styles xmlns:mc="http://schemas.openxmlformats.org/markup-compatibility/2006" xmlns:r="http://schemas.openxmlformats.org/officeDocument/2006/relationships" xmlns:w="http://schemas.openxmlformats.org/wordprocessingml/2006/main" xmlns:w14="http://schemas.microsoft.com/office/word/2010/wordml" xmlns:w15="http://schemas.microsoft.com/office/word/2012/wordml" xmlns:w16se="http://schemas.microsoft.com/office/word/2015/wordml/symex" mc:Ignorable="w14 w15 w16se">
   <w:docDefaults>
     <w:rPrDefault>
       <w:rPr>
@@ -1670,6 +1697,27 @@
       <w:szCs w:val="24"/>
     </w:rPr>
   </w:style>
+  <w:style w:type="paragraph" w:styleId="Heading1">
+    <w:name w:val="heading 1"/>
+    <w:basedOn w:val="Normal"/>
+    <w:next w:val="Normal"/>
+    <w:link w:val="Heading1Char"/>
+    <w:uiPriority w:val="9"/>
+    <w:qFormat/>
+    <w:rsid w:val="00303267"/>
+    <w:pPr>
+      <w:keepNext/>
+      <w:keepLines/>
+      <w:spacing w:before="240" w:after="0"/>
+      <w:outlineLvl w:val="0"/>
+    </w:pPr>
+    <w:rPr>
+      <w:rFonts w:asciiTheme="majorHAnsi" w:eastAsiaTheme="majorEastAsia" w:hAnsiTheme="majorHAnsi" w:cs="B Roya"/>
+      <w:color w:val="2E74B5" w:themeColor="accent1" w:themeShade="BF"/>
+      <w:sz w:val="32"/>
+      <w:szCs w:val="32"/>
+    </w:rPr>
+  </w:style>
   <w:style w:type="character" w:default="1" w:styleId="DefaultParagraphFont">
     <w:name w:val="Default Paragraph Font"/>
     <w:uiPriority w:val="1"/>
@@ -1782,6 +1830,19 @@
       <w:ind w:left="720"/>
       <w:contextualSpacing/>
     </w:pPr>
+  </w:style>
+  <w:style w:type="character" w:customStyle="1" w:styleId="Heading1Char">
+    <w:name w:val="Heading 1 Char"/>
+    <w:basedOn w:val="DefaultParagraphFont"/>
+    <w:link w:val="Heading1"/>
+    <w:uiPriority w:val="9"/>
+    <w:rsid w:val="00303267"/>
+    <w:rPr>
+      <w:rFonts w:asciiTheme="majorHAnsi" w:eastAsiaTheme="majorEastAsia" w:hAnsiTheme="majorHAnsi" w:cs="B Roya"/>
+      <w:color w:val="2E74B5" w:themeColor="accent1" w:themeShade="BF"/>
+      <w:sz w:val="32"/>
+      <w:szCs w:val="32"/>
+    </w:rPr>
   </w:style>
 </w:styles>
 </file>

</xml_diff>